<commit_message>
3. intermediate c# - update
</commit_message>
<xml_diff>
--- a/3. INTERMEDIATE C#/LEARN C# - LINQ/LINQ.docx
+++ b/3. INTERMEDIATE C#/LEARN C# - LINQ/LINQ.docx
@@ -7328,6 +7328,7 @@
       <w:pPr>
         <w:rPr>
           <w:color w:val="C00000"/>
+          <w:lang w:val="en-US"/>
         </w:rPr>
       </w:pPr>
       <w:r>
@@ -7337,24 +7338,18 @@
         </w:rPr>
         <w:t xml:space="preserve">        </w:t>
       </w:r>
-      <w:proofErr w:type="spellStart"/>
-      <w:r>
-        <w:rPr>
-          <w:color w:val="C00000"/>
-        </w:rPr>
-        <w:t>select</w:t>
-      </w:r>
-      <w:proofErr w:type="spellEnd"/>
-      <w:r>
-        <w:rPr>
-          <w:color w:val="C00000"/>
-        </w:rPr>
-        <w:t xml:space="preserve"> </w:t>
-      </w:r>
-      <w:proofErr w:type="spellStart"/>
-      <w:r>
-        <w:rPr>
-          <w:color w:val="C00000"/>
+      <w:r>
+        <w:rPr>
+          <w:color w:val="C00000"/>
+          <w:lang w:val="en-US"/>
+        </w:rPr>
+        <w:t xml:space="preserve">select </w:t>
+      </w:r>
+      <w:proofErr w:type="spellStart"/>
+      <w:r>
+        <w:rPr>
+          <w:color w:val="C00000"/>
+          <w:lang w:val="en-US"/>
         </w:rPr>
         <w:t>h.Replace</w:t>
       </w:r>
@@ -7362,6 +7357,7 @@
       <w:r>
         <w:rPr>
           <w:color w:val="C00000"/>
+          <w:lang w:val="en-US"/>
         </w:rPr>
         <w:t>("a", "_");</w:t>
       </w:r>
@@ -7370,11 +7366,13 @@
       <w:pPr>
         <w:rPr>
           <w:color w:val="C00000"/>
-        </w:rPr>
-      </w:pPr>
-      <w:r>
-        <w:rPr>
-          <w:color w:val="C00000"/>
+          <w:lang w:val="en-US"/>
+        </w:rPr>
+      </w:pPr>
+      <w:r>
+        <w:rPr>
+          <w:color w:val="C00000"/>
+          <w:lang w:val="en-US"/>
         </w:rPr>
         <w:t>    }</w:t>
       </w:r>
@@ -7383,11 +7381,13 @@
       <w:pPr>
         <w:rPr>
           <w:color w:val="C00000"/>
-        </w:rPr>
-      </w:pPr>
-      <w:r>
-        <w:rPr>
-          <w:color w:val="C00000"/>
+          <w:lang w:val="en-US"/>
+        </w:rPr>
+      </w:pPr>
+      <w:r>
+        <w:rPr>
+          <w:color w:val="C00000"/>
+          <w:lang w:val="en-US"/>
         </w:rPr>
         <w:t>  }</w:t>
       </w:r>
@@ -7402,6 +7402,7 @@
       <w:r>
         <w:rPr>
           <w:color w:val="C00000"/>
+          <w:lang w:val="en-US"/>
         </w:rPr>
         <w:t>}</w:t>
       </w:r>
@@ -12557,6 +12558,7 @@
       <w:pPr>
         <w:rPr>
           <w:color w:val="C00000"/>
+          <w:lang w:val="en-US"/>
         </w:rPr>
       </w:pPr>
       <w:r>
@@ -12569,6 +12571,7 @@
       <w:r>
         <w:rPr>
           <w:color w:val="C00000"/>
+          <w:lang w:val="en-US"/>
         </w:rPr>
         <w:t>}</w:t>
       </w:r>
@@ -12577,11 +12580,13 @@
       <w:pPr>
         <w:rPr>
           <w:color w:val="C00000"/>
-        </w:rPr>
-      </w:pPr>
-      <w:r>
-        <w:rPr>
-          <w:color w:val="C00000"/>
+          <w:lang w:val="en-US"/>
+        </w:rPr>
+      </w:pPr>
+      <w:r>
+        <w:rPr>
+          <w:color w:val="C00000"/>
+          <w:lang w:val="en-US"/>
         </w:rPr>
         <w:t xml:space="preserve">      </w:t>
       </w:r>
@@ -12590,11 +12595,13 @@
       <w:pPr>
         <w:rPr>
           <w:color w:val="C00000"/>
-        </w:rPr>
-      </w:pPr>
-      <w:r>
-        <w:rPr>
-          <w:color w:val="C00000"/>
+          <w:lang w:val="en-US"/>
+        </w:rPr>
+      </w:pPr>
+      <w:r>
+        <w:rPr>
+          <w:color w:val="C00000"/>
+          <w:lang w:val="en-US"/>
         </w:rPr>
         <w:t>    }</w:t>
       </w:r>
@@ -12603,11 +12610,13 @@
       <w:pPr>
         <w:rPr>
           <w:color w:val="C00000"/>
-        </w:rPr>
-      </w:pPr>
-      <w:r>
-        <w:rPr>
-          <w:color w:val="C00000"/>
+          <w:lang w:val="en-US"/>
+        </w:rPr>
+      </w:pPr>
+      <w:r>
+        <w:rPr>
+          <w:color w:val="C00000"/>
+          <w:lang w:val="en-US"/>
         </w:rPr>
         <w:t>  }</w:t>
       </w:r>
@@ -12616,11 +12625,13 @@
       <w:pPr>
         <w:rPr>
           <w:color w:val="C00000"/>
-        </w:rPr>
-      </w:pPr>
-      <w:r>
-        <w:rPr>
-          <w:color w:val="C00000"/>
+          <w:lang w:val="en-US"/>
+        </w:rPr>
+      </w:pPr>
+      <w:r>
+        <w:rPr>
+          <w:color w:val="C00000"/>
+          <w:lang w:val="en-US"/>
         </w:rPr>
         <w:t>}</w:t>
       </w:r>
@@ -14188,6 +14199,7 @@
       <w:pPr>
         <w:rPr>
           <w:color w:val="C00000"/>
+          <w:lang w:val="en-US"/>
         </w:rPr>
       </w:pPr>
       <w:r>
@@ -14200,6 +14212,7 @@
       <w:r>
         <w:rPr>
           <w:color w:val="C00000"/>
+          <w:lang w:val="en-US"/>
         </w:rPr>
         <w:t>{</w:t>
       </w:r>
@@ -14208,11 +14221,13 @@
       <w:pPr>
         <w:rPr>
           <w:color w:val="C00000"/>
-        </w:rPr>
-      </w:pPr>
-      <w:r>
-        <w:rPr>
-          <w:color w:val="C00000"/>
+          <w:lang w:val="en-US"/>
+        </w:rPr>
+      </w:pPr>
+      <w:r>
+        <w:rPr>
+          <w:color w:val="C00000"/>
+          <w:lang w:val="en-US"/>
         </w:rPr>
         <w:t xml:space="preserve">        </w:t>
       </w:r>
@@ -14220,6 +14235,7 @@
       <w:r>
         <w:rPr>
           <w:color w:val="C00000"/>
+          <w:lang w:val="en-US"/>
         </w:rPr>
         <w:t>Console.WriteLine</w:t>
       </w:r>
@@ -14227,6 +14243,7 @@
       <w:r>
         <w:rPr>
           <w:color w:val="C00000"/>
+          <w:lang w:val="en-US"/>
         </w:rPr>
         <w:t>(v);</w:t>
       </w:r>
@@ -14235,11 +14252,13 @@
       <w:pPr>
         <w:rPr>
           <w:color w:val="C00000"/>
-        </w:rPr>
-      </w:pPr>
-      <w:r>
-        <w:rPr>
-          <w:color w:val="C00000"/>
+          <w:lang w:val="en-US"/>
+        </w:rPr>
+      </w:pPr>
+      <w:r>
+        <w:rPr>
+          <w:color w:val="C00000"/>
+          <w:lang w:val="en-US"/>
         </w:rPr>
         <w:t>      }</w:t>
       </w:r>
@@ -14248,11 +14267,13 @@
       <w:pPr>
         <w:rPr>
           <w:color w:val="C00000"/>
-        </w:rPr>
-      </w:pPr>
-      <w:r>
-        <w:rPr>
-          <w:color w:val="C00000"/>
+          <w:lang w:val="en-US"/>
+        </w:rPr>
+      </w:pPr>
+      <w:r>
+        <w:rPr>
+          <w:color w:val="C00000"/>
+          <w:lang w:val="en-US"/>
         </w:rPr>
         <w:t>    }</w:t>
       </w:r>
@@ -14261,11 +14282,13 @@
       <w:pPr>
         <w:rPr>
           <w:color w:val="C00000"/>
-        </w:rPr>
-      </w:pPr>
-      <w:r>
-        <w:rPr>
-          <w:color w:val="C00000"/>
+          <w:lang w:val="en-US"/>
+        </w:rPr>
+      </w:pPr>
+      <w:r>
+        <w:rPr>
+          <w:color w:val="C00000"/>
+          <w:lang w:val="en-US"/>
         </w:rPr>
         <w:t>  }</w:t>
       </w:r>
@@ -14274,11 +14297,13 @@
       <w:pPr>
         <w:rPr>
           <w:color w:val="C00000"/>
-        </w:rPr>
-      </w:pPr>
-      <w:r>
-        <w:rPr>
-          <w:color w:val="C00000"/>
+          <w:lang w:val="en-US"/>
+        </w:rPr>
+      </w:pPr>
+      <w:r>
+        <w:rPr>
+          <w:color w:val="C00000"/>
+          <w:lang w:val="en-US"/>
         </w:rPr>
         <w:t>}</w:t>
       </w:r>
@@ -16475,6 +16500,445 @@
           <w:lang w:val="en-US"/>
         </w:rPr>
         <w:t>______________________________________________________________________________</w:t>
+      </w:r>
+    </w:p>
+    <w:p>
+      <w:pPr>
+        <w:jc w:val="center"/>
+        <w:rPr>
+          <w:b/>
+          <w:bCs/>
+          <w:color w:val="000000" w:themeColor="text1"/>
+          <w:lang w:val="en-US"/>
+        </w:rPr>
+      </w:pPr>
+      <w:r>
+        <w:rPr>
+          <w:b/>
+          <w:bCs/>
+          <w:color w:val="000000" w:themeColor="text1"/>
+          <w:lang w:val="en-US"/>
+        </w:rPr>
+        <w:t>QUIZ</w:t>
+      </w:r>
+    </w:p>
+    <w:p>
+      <w:pPr>
+        <w:jc w:val="center"/>
+        <w:rPr>
+          <w:color w:val="000000" w:themeColor="text1"/>
+          <w:lang w:val="en-US"/>
+        </w:rPr>
+      </w:pPr>
+      <w:r>
+        <w:rPr>
+          <w:noProof/>
+          <w:color w:val="000000" w:themeColor="text1"/>
+          <w:lang w:val="en-US"/>
+        </w:rPr>
+        <w:drawing>
+          <wp:inline distT="0" distB="0" distL="0" distR="0" wp14:anchorId="75239F4D" wp14:editId="235CE00C">
+            <wp:extent cx="5935980" cy="4335780"/>
+            <wp:effectExtent l="0" t="0" r="7620" b="7620"/>
+            <wp:docPr id="1801710338" name="Рисунок 1"/>
+            <wp:cNvGraphicFramePr>
+              <a:graphicFrameLocks xmlns:a="http://schemas.openxmlformats.org/drawingml/2006/main" noChangeAspect="1"/>
+            </wp:cNvGraphicFramePr>
+            <a:graphic xmlns:a="http://schemas.openxmlformats.org/drawingml/2006/main">
+              <a:graphicData uri="http://schemas.openxmlformats.org/drawingml/2006/picture">
+                <pic:pic xmlns:pic="http://schemas.openxmlformats.org/drawingml/2006/picture">
+                  <pic:nvPicPr>
+                    <pic:cNvPr id="0" name="Picture 1"/>
+                    <pic:cNvPicPr>
+                      <a:picLocks noChangeAspect="1" noChangeArrowheads="1"/>
+                    </pic:cNvPicPr>
+                  </pic:nvPicPr>
+                  <pic:blipFill>
+                    <a:blip r:embed="rId17">
+                      <a:extLst>
+                        <a:ext uri="{28A0092B-C50C-407E-A947-70E740481C1C}">
+                          <a14:useLocalDpi xmlns:a14="http://schemas.microsoft.com/office/drawing/2010/main" val="0"/>
+                        </a:ext>
+                      </a:extLst>
+                    </a:blip>
+                    <a:srcRect/>
+                    <a:stretch>
+                      <a:fillRect/>
+                    </a:stretch>
+                  </pic:blipFill>
+                  <pic:spPr bwMode="auto">
+                    <a:xfrm>
+                      <a:off x="0" y="0"/>
+                      <a:ext cx="5935980" cy="4335780"/>
+                    </a:xfrm>
+                    <a:prstGeom prst="rect">
+                      <a:avLst/>
+                    </a:prstGeom>
+                    <a:noFill/>
+                    <a:ln>
+                      <a:noFill/>
+                    </a:ln>
+                  </pic:spPr>
+                </pic:pic>
+              </a:graphicData>
+            </a:graphic>
+          </wp:inline>
+        </w:drawing>
+      </w:r>
+    </w:p>
+    <w:p>
+      <w:pPr>
+        <w:jc w:val="center"/>
+        <w:rPr>
+          <w:color w:val="000000" w:themeColor="text1"/>
+          <w:lang w:val="en-US"/>
+        </w:rPr>
+      </w:pPr>
+      <w:r>
+        <w:rPr>
+          <w:noProof/>
+          <w:color w:val="000000" w:themeColor="text1"/>
+          <w:lang w:val="en-US"/>
+        </w:rPr>
+        <w:drawing>
+          <wp:inline distT="0" distB="0" distL="0" distR="0" wp14:anchorId="6BA1667A" wp14:editId="54241D05">
+            <wp:extent cx="5940425" cy="3122295"/>
+            <wp:effectExtent l="0" t="0" r="3175" b="1905"/>
+            <wp:docPr id="653941473" name="Рисунок 2"/>
+            <wp:cNvGraphicFramePr>
+              <a:graphicFrameLocks xmlns:a="http://schemas.openxmlformats.org/drawingml/2006/main" noChangeAspect="1"/>
+            </wp:cNvGraphicFramePr>
+            <a:graphic xmlns:a="http://schemas.openxmlformats.org/drawingml/2006/main">
+              <a:graphicData uri="http://schemas.openxmlformats.org/drawingml/2006/picture">
+                <pic:pic xmlns:pic="http://schemas.openxmlformats.org/drawingml/2006/picture">
+                  <pic:nvPicPr>
+                    <pic:cNvPr id="0" name="Picture 2"/>
+                    <pic:cNvPicPr>
+                      <a:picLocks noChangeAspect="1" noChangeArrowheads="1"/>
+                    </pic:cNvPicPr>
+                  </pic:nvPicPr>
+                  <pic:blipFill>
+                    <a:blip r:embed="rId18">
+                      <a:extLst>
+                        <a:ext uri="{28A0092B-C50C-407E-A947-70E740481C1C}">
+                          <a14:useLocalDpi xmlns:a14="http://schemas.microsoft.com/office/drawing/2010/main" val="0"/>
+                        </a:ext>
+                      </a:extLst>
+                    </a:blip>
+                    <a:srcRect/>
+                    <a:stretch>
+                      <a:fillRect/>
+                    </a:stretch>
+                  </pic:blipFill>
+                  <pic:spPr bwMode="auto">
+                    <a:xfrm>
+                      <a:off x="0" y="0"/>
+                      <a:ext cx="5940425" cy="3122295"/>
+                    </a:xfrm>
+                    <a:prstGeom prst="rect">
+                      <a:avLst/>
+                    </a:prstGeom>
+                    <a:noFill/>
+                    <a:ln>
+                      <a:noFill/>
+                    </a:ln>
+                  </pic:spPr>
+                </pic:pic>
+              </a:graphicData>
+            </a:graphic>
+          </wp:inline>
+        </w:drawing>
+      </w:r>
+    </w:p>
+    <w:p>
+      <w:pPr>
+        <w:jc w:val="center"/>
+        <w:rPr>
+          <w:color w:val="000000" w:themeColor="text1"/>
+          <w:lang w:val="en-US"/>
+        </w:rPr>
+      </w:pPr>
+      <w:r>
+        <w:rPr>
+          <w:noProof/>
+          <w:color w:val="000000" w:themeColor="text1"/>
+          <w:lang w:val="en-US"/>
+        </w:rPr>
+        <w:drawing>
+          <wp:inline distT="0" distB="0" distL="0" distR="0" wp14:anchorId="78B748C5" wp14:editId="0AD975C9">
+            <wp:extent cx="5935980" cy="2537460"/>
+            <wp:effectExtent l="0" t="0" r="7620" b="0"/>
+            <wp:docPr id="1078768882" name="Рисунок 3"/>
+            <wp:cNvGraphicFramePr>
+              <a:graphicFrameLocks xmlns:a="http://schemas.openxmlformats.org/drawingml/2006/main" noChangeAspect="1"/>
+            </wp:cNvGraphicFramePr>
+            <a:graphic xmlns:a="http://schemas.openxmlformats.org/drawingml/2006/main">
+              <a:graphicData uri="http://schemas.openxmlformats.org/drawingml/2006/picture">
+                <pic:pic xmlns:pic="http://schemas.openxmlformats.org/drawingml/2006/picture">
+                  <pic:nvPicPr>
+                    <pic:cNvPr id="0" name="Picture 3"/>
+                    <pic:cNvPicPr>
+                      <a:picLocks noChangeAspect="1" noChangeArrowheads="1"/>
+                    </pic:cNvPicPr>
+                  </pic:nvPicPr>
+                  <pic:blipFill>
+                    <a:blip r:embed="rId19">
+                      <a:extLst>
+                        <a:ext uri="{28A0092B-C50C-407E-A947-70E740481C1C}">
+                          <a14:useLocalDpi xmlns:a14="http://schemas.microsoft.com/office/drawing/2010/main" val="0"/>
+                        </a:ext>
+                      </a:extLst>
+                    </a:blip>
+                    <a:srcRect/>
+                    <a:stretch>
+                      <a:fillRect/>
+                    </a:stretch>
+                  </pic:blipFill>
+                  <pic:spPr bwMode="auto">
+                    <a:xfrm>
+                      <a:off x="0" y="0"/>
+                      <a:ext cx="5935980" cy="2537460"/>
+                    </a:xfrm>
+                    <a:prstGeom prst="rect">
+                      <a:avLst/>
+                    </a:prstGeom>
+                    <a:noFill/>
+                    <a:ln>
+                      <a:noFill/>
+                    </a:ln>
+                  </pic:spPr>
+                </pic:pic>
+              </a:graphicData>
+            </a:graphic>
+          </wp:inline>
+        </w:drawing>
+      </w:r>
+    </w:p>
+    <w:p>
+      <w:pPr>
+        <w:jc w:val="center"/>
+        <w:rPr>
+          <w:color w:val="000000" w:themeColor="text1"/>
+          <w:lang w:val="en-US"/>
+        </w:rPr>
+      </w:pPr>
+      <w:r>
+        <w:rPr>
+          <w:noProof/>
+          <w:color w:val="000000" w:themeColor="text1"/>
+          <w:lang w:val="en-US"/>
+        </w:rPr>
+        <w:drawing>
+          <wp:inline distT="0" distB="0" distL="0" distR="0" wp14:anchorId="1849D03E" wp14:editId="3B5D3223">
+            <wp:extent cx="5935980" cy="2316480"/>
+            <wp:effectExtent l="0" t="0" r="7620" b="7620"/>
+            <wp:docPr id="1904737633" name="Рисунок 4"/>
+            <wp:cNvGraphicFramePr>
+              <a:graphicFrameLocks xmlns:a="http://schemas.openxmlformats.org/drawingml/2006/main" noChangeAspect="1"/>
+            </wp:cNvGraphicFramePr>
+            <a:graphic xmlns:a="http://schemas.openxmlformats.org/drawingml/2006/main">
+              <a:graphicData uri="http://schemas.openxmlformats.org/drawingml/2006/picture">
+                <pic:pic xmlns:pic="http://schemas.openxmlformats.org/drawingml/2006/picture">
+                  <pic:nvPicPr>
+                    <pic:cNvPr id="0" name="Picture 4"/>
+                    <pic:cNvPicPr>
+                      <a:picLocks noChangeAspect="1" noChangeArrowheads="1"/>
+                    </pic:cNvPicPr>
+                  </pic:nvPicPr>
+                  <pic:blipFill>
+                    <a:blip r:embed="rId20">
+                      <a:extLst>
+                        <a:ext uri="{28A0092B-C50C-407E-A947-70E740481C1C}">
+                          <a14:useLocalDpi xmlns:a14="http://schemas.microsoft.com/office/drawing/2010/main" val="0"/>
+                        </a:ext>
+                      </a:extLst>
+                    </a:blip>
+                    <a:srcRect/>
+                    <a:stretch>
+                      <a:fillRect/>
+                    </a:stretch>
+                  </pic:blipFill>
+                  <pic:spPr bwMode="auto">
+                    <a:xfrm>
+                      <a:off x="0" y="0"/>
+                      <a:ext cx="5935980" cy="2316480"/>
+                    </a:xfrm>
+                    <a:prstGeom prst="rect">
+                      <a:avLst/>
+                    </a:prstGeom>
+                    <a:noFill/>
+                    <a:ln>
+                      <a:noFill/>
+                    </a:ln>
+                  </pic:spPr>
+                </pic:pic>
+              </a:graphicData>
+            </a:graphic>
+          </wp:inline>
+        </w:drawing>
+      </w:r>
+    </w:p>
+    <w:p>
+      <w:pPr>
+        <w:jc w:val="center"/>
+        <w:rPr>
+          <w:color w:val="000000" w:themeColor="text1"/>
+          <w:lang w:val="en-US"/>
+        </w:rPr>
+      </w:pPr>
+      <w:r>
+        <w:rPr>
+          <w:noProof/>
+          <w:color w:val="000000" w:themeColor="text1"/>
+          <w:lang w:val="en-US"/>
+        </w:rPr>
+        <w:drawing>
+          <wp:inline distT="0" distB="0" distL="0" distR="0" wp14:anchorId="67582402" wp14:editId="0737975C">
+            <wp:extent cx="5935980" cy="3177540"/>
+            <wp:effectExtent l="0" t="0" r="7620" b="3810"/>
+            <wp:docPr id="466965328" name="Рисунок 5"/>
+            <wp:cNvGraphicFramePr>
+              <a:graphicFrameLocks xmlns:a="http://schemas.openxmlformats.org/drawingml/2006/main" noChangeAspect="1"/>
+            </wp:cNvGraphicFramePr>
+            <a:graphic xmlns:a="http://schemas.openxmlformats.org/drawingml/2006/main">
+              <a:graphicData uri="http://schemas.openxmlformats.org/drawingml/2006/picture">
+                <pic:pic xmlns:pic="http://schemas.openxmlformats.org/drawingml/2006/picture">
+                  <pic:nvPicPr>
+                    <pic:cNvPr id="0" name="Picture 5"/>
+                    <pic:cNvPicPr>
+                      <a:picLocks noChangeAspect="1" noChangeArrowheads="1"/>
+                    </pic:cNvPicPr>
+                  </pic:nvPicPr>
+                  <pic:blipFill>
+                    <a:blip r:embed="rId21">
+                      <a:extLst>
+                        <a:ext uri="{28A0092B-C50C-407E-A947-70E740481C1C}">
+                          <a14:useLocalDpi xmlns:a14="http://schemas.microsoft.com/office/drawing/2010/main" val="0"/>
+                        </a:ext>
+                      </a:extLst>
+                    </a:blip>
+                    <a:srcRect/>
+                    <a:stretch>
+                      <a:fillRect/>
+                    </a:stretch>
+                  </pic:blipFill>
+                  <pic:spPr bwMode="auto">
+                    <a:xfrm>
+                      <a:off x="0" y="0"/>
+                      <a:ext cx="5935980" cy="3177540"/>
+                    </a:xfrm>
+                    <a:prstGeom prst="rect">
+                      <a:avLst/>
+                    </a:prstGeom>
+                    <a:noFill/>
+                    <a:ln>
+                      <a:noFill/>
+                    </a:ln>
+                  </pic:spPr>
+                </pic:pic>
+              </a:graphicData>
+            </a:graphic>
+          </wp:inline>
+        </w:drawing>
+      </w:r>
+    </w:p>
+    <w:p>
+      <w:pPr>
+        <w:jc w:val="center"/>
+        <w:rPr>
+          <w:color w:val="000000" w:themeColor="text1"/>
+          <w:lang w:val="en-US"/>
+        </w:rPr>
+      </w:pPr>
+      <w:r>
+        <w:rPr>
+          <w:noProof/>
+          <w:color w:val="000000" w:themeColor="text1"/>
+          <w:lang w:val="en-US"/>
+        </w:rPr>
+        <w:drawing>
+          <wp:inline distT="0" distB="0" distL="0" distR="0" wp14:anchorId="25114A7A" wp14:editId="0A2B11DB">
+            <wp:extent cx="5935980" cy="1607820"/>
+            <wp:effectExtent l="0" t="0" r="7620" b="0"/>
+            <wp:docPr id="1920834368" name="Рисунок 6"/>
+            <wp:cNvGraphicFramePr>
+              <a:graphicFrameLocks xmlns:a="http://schemas.openxmlformats.org/drawingml/2006/main" noChangeAspect="1"/>
+            </wp:cNvGraphicFramePr>
+            <a:graphic xmlns:a="http://schemas.openxmlformats.org/drawingml/2006/main">
+              <a:graphicData uri="http://schemas.openxmlformats.org/drawingml/2006/picture">
+                <pic:pic xmlns:pic="http://schemas.openxmlformats.org/drawingml/2006/picture">
+                  <pic:nvPicPr>
+                    <pic:cNvPr id="0" name="Picture 6"/>
+                    <pic:cNvPicPr>
+                      <a:picLocks noChangeAspect="1" noChangeArrowheads="1"/>
+                    </pic:cNvPicPr>
+                  </pic:nvPicPr>
+                  <pic:blipFill>
+                    <a:blip r:embed="rId22">
+                      <a:extLst>
+                        <a:ext uri="{28A0092B-C50C-407E-A947-70E740481C1C}">
+                          <a14:useLocalDpi xmlns:a14="http://schemas.microsoft.com/office/drawing/2010/main" val="0"/>
+                        </a:ext>
+                      </a:extLst>
+                    </a:blip>
+                    <a:srcRect/>
+                    <a:stretch>
+                      <a:fillRect/>
+                    </a:stretch>
+                  </pic:blipFill>
+                  <pic:spPr bwMode="auto">
+                    <a:xfrm>
+                      <a:off x="0" y="0"/>
+                      <a:ext cx="5935980" cy="1607820"/>
+                    </a:xfrm>
+                    <a:prstGeom prst="rect">
+                      <a:avLst/>
+                    </a:prstGeom>
+                    <a:noFill/>
+                    <a:ln>
+                      <a:noFill/>
+                    </a:ln>
+                  </pic:spPr>
+                </pic:pic>
+              </a:graphicData>
+            </a:graphic>
+          </wp:inline>
+        </w:drawing>
+      </w:r>
+    </w:p>
+    <w:p>
+      <w:pPr>
+        <w:rPr>
+          <w:color w:val="000000" w:themeColor="text1"/>
+          <w:lang w:val="en-US"/>
+        </w:rPr>
+      </w:pPr>
+      <w:r>
+        <w:rPr>
+          <w:color w:val="000000" w:themeColor="text1"/>
+          <w:lang w:val="en-US"/>
+        </w:rPr>
+        <w:t>______________________________________________________________________________</w:t>
+      </w:r>
+    </w:p>
+    <w:p>
+      <w:pPr>
+        <w:jc w:val="center"/>
+        <w:rPr>
+          <w:b/>
+          <w:bCs/>
+          <w:color w:val="000000" w:themeColor="text1"/>
+          <w:lang w:val="en-US"/>
+        </w:rPr>
+      </w:pPr>
+      <w:r>
+        <w:rPr>
+          <w:b/>
+          <w:bCs/>
+          <w:color w:val="000000" w:themeColor="text1"/>
+          <w:lang w:val="en-US"/>
+        </w:rPr>
+        <w:t>PROJECT – PROGRAMMING LANGUAGES</w:t>
       </w:r>
     </w:p>
     <w:p>
@@ -19266,6 +19730,7 @@
   <w:style w:type="character" w:default="1" w:styleId="a0">
     <w:name w:val="Default Paragraph Font"/>
     <w:uiPriority w:val="1"/>
+    <w:semiHidden/>
     <w:unhideWhenUsed/>
   </w:style>
   <w:style w:type="table" w:default="1" w:styleId="a1">

</xml_diff>